<commit_message>
modified:   docs/Tim Quadcopter 2_Kelas 3 Meka A(1).docx
</commit_message>
<xml_diff>
--- a/docs/Tim Quadcopter 2_Kelas 3 Meka A(1).docx
+++ b/docs/Tim Quadcopter 2_Kelas 3 Meka A(1).docx
@@ -441,7 +441,6 @@
                               <w:t xml:space="preserve"> pada Unmanned Aerial Vehicle, </w:t>
                             </w:r>
                             <w:proofErr w:type="spellStart"/>
-                            <w:proofErr w:type="gramStart"/>
                             <w:r>
                               <w:rPr>
                                 <w:rFonts w:ascii="Arial" w:eastAsia="Arial" w:hAnsi="Arial" w:cs="Arial"/>
@@ -469,7 +468,6 @@
                               <w:t>pengembangan</w:t>
                             </w:r>
                             <w:proofErr w:type="spellEnd"/>
-                            <w:proofErr w:type="gramEnd"/>
                             <w:r>
                               <w:rPr>
                                 <w:rFonts w:ascii="Arial" w:eastAsia="Arial" w:hAnsi="Arial" w:cs="Arial"/>
@@ -1351,7 +1349,6 @@
                         <w:t xml:space="preserve"> pada Unmanned Aerial Vehicle, </w:t>
                       </w:r>
                       <w:proofErr w:type="spellStart"/>
-                      <w:proofErr w:type="gramStart"/>
                       <w:r>
                         <w:rPr>
                           <w:rFonts w:ascii="Arial" w:eastAsia="Arial" w:hAnsi="Arial" w:cs="Arial"/>
@@ -1379,7 +1376,6 @@
                         <w:t>pengembangan</w:t>
                       </w:r>
                       <w:proofErr w:type="spellEnd"/>
-                      <w:proofErr w:type="gramEnd"/>
                       <w:r>
                         <w:rPr>
                           <w:rFonts w:ascii="Arial" w:eastAsia="Arial" w:hAnsi="Arial" w:cs="Arial"/>
@@ -12977,21 +12973,7 @@
         <w:rPr>
           <w:color w:val="000000"/>
         </w:rPr>
-        <w:t xml:space="preserve"> </w:t>
-      </w:r>
-      <w:proofErr w:type="gramStart"/>
-      <w:r>
-        <w:rPr>
-          <w:color w:val="000000"/>
-        </w:rPr>
-        <w:t>Multi-Bahasa</w:t>
-      </w:r>
-      <w:proofErr w:type="gramEnd"/>
-      <w:r>
-        <w:rPr>
-          <w:color w:val="000000"/>
-        </w:rPr>
-        <w:t>:</w:t>
+        <w:t xml:space="preserve"> Multi-Bahasa:</w:t>
       </w:r>
     </w:p>
     <w:p>
@@ -14001,17 +13983,8 @@
           <w:b/>
           <w:color w:val="000000"/>
         </w:rPr>
-        <w:t xml:space="preserve"> </w:t>
-      </w:r>
-      <w:proofErr w:type="gramStart"/>
-      <w:r>
-        <w:rPr>
-          <w:b/>
-          <w:color w:val="000000"/>
-        </w:rPr>
-        <w:t>Teknis :</w:t>
-      </w:r>
-      <w:proofErr w:type="gramEnd"/>
+        <w:t xml:space="preserve"> Teknis :</w:t>
+      </w:r>
     </w:p>
     <w:p>
       <w:pPr>
@@ -16297,7 +16270,6 @@
         <w:t xml:space="preserve"> </w:t>
       </w:r>
       <w:proofErr w:type="spellStart"/>
-      <w:proofErr w:type="gramStart"/>
       <w:r>
         <w:rPr>
           <w:b/>
@@ -16313,7 +16285,6 @@
         </w:rPr>
         <w:t xml:space="preserve"> :</w:t>
       </w:r>
-      <w:proofErr w:type="gramEnd"/>
     </w:p>
     <w:p>
       <w:pPr>
@@ -18487,7 +18458,6 @@
           <w:color w:val="000000"/>
         </w:rPr>
       </w:pPr>
-      <w:proofErr w:type="gramStart"/>
       <w:r>
         <w:rPr>
           <w:b/>
@@ -18495,7 +18465,6 @@
         </w:rPr>
         <w:t>Software :</w:t>
       </w:r>
-      <w:proofErr w:type="gramEnd"/>
     </w:p>
     <w:p>
       <w:pPr>
@@ -18597,7 +18566,6 @@
           <w:color w:val="000000"/>
         </w:rPr>
       </w:pPr>
-      <w:proofErr w:type="gramStart"/>
       <w:r>
         <w:rPr>
           <w:b/>
@@ -18605,7 +18573,6 @@
         </w:rPr>
         <w:t>Hardware :</w:t>
       </w:r>
-      <w:proofErr w:type="gramEnd"/>
     </w:p>
     <w:p>
       <w:pPr>
@@ -19717,12 +19684,10 @@
               <w:t xml:space="preserve"> </w:t>
             </w:r>
             <w:proofErr w:type="spellStart"/>
-            <w:proofErr w:type="gramStart"/>
             <w:r>
               <w:t>parameter.Melakukan</w:t>
             </w:r>
             <w:proofErr w:type="spellEnd"/>
-            <w:proofErr w:type="gramEnd"/>
             <w:r>
               <w:t xml:space="preserve"> </w:t>
             </w:r>
@@ -20710,15 +20675,7 @@
             </w:r>
             <w:proofErr w:type="spellEnd"/>
             <w:r>
-              <w:t xml:space="preserve"> </w:t>
-            </w:r>
-            <w:proofErr w:type="gramStart"/>
-            <w:r>
-              <w:t>1 meter</w:t>
-            </w:r>
-            <w:proofErr w:type="gramEnd"/>
-            <w:r>
-              <w:t xml:space="preserve"> </w:t>
+              <w:t xml:space="preserve"> 1 meter </w:t>
             </w:r>
             <w:proofErr w:type="spellStart"/>
             <w:r>
@@ -25715,17 +25672,12 @@
         <w:t xml:space="preserve"> </w:t>
       </w:r>
       <w:proofErr w:type="spellStart"/>
-      <w:proofErr w:type="gramStart"/>
       <w:r>
         <w:t>membuat</w:t>
       </w:r>
       <w:proofErr w:type="spellEnd"/>
       <w:r>
-        <w:t xml:space="preserve">  quadcopter</w:t>
-      </w:r>
-      <w:proofErr w:type="gramEnd"/>
-      <w:r>
-        <w:t xml:space="preserve"> terbang </w:t>
+        <w:t xml:space="preserve">  quadcopter terbang </w:t>
       </w:r>
       <w:proofErr w:type="spellStart"/>
       <w:r>
@@ -28932,7 +28884,6 @@
         <w:t xml:space="preserve"> </w:t>
       </w:r>
       <w:proofErr w:type="spellStart"/>
-      <w:proofErr w:type="gramStart"/>
       <w:r>
         <w:rPr>
           <w:color w:val="000000"/>
@@ -28948,16 +28899,7 @@
           <w:sz w:val="22"/>
           <w:szCs w:val="22"/>
         </w:rPr>
-        <w:t xml:space="preserve"> :</w:t>
-      </w:r>
-      <w:proofErr w:type="gramEnd"/>
-      <w:r>
-        <w:rPr>
-          <w:color w:val="000000"/>
-          <w:sz w:val="22"/>
-          <w:szCs w:val="22"/>
-        </w:rPr>
-        <w:t xml:space="preserve"> Quadcopter dan </w:t>
+        <w:t xml:space="preserve"> : Quadcopter dan </w:t>
       </w:r>
       <w:proofErr w:type="spellStart"/>
       <w:r>
@@ -29005,19 +28947,8 @@
           <w:sz w:val="22"/>
           <w:szCs w:val="22"/>
         </w:rPr>
-        <w:t xml:space="preserve"> </w:t>
-      </w:r>
-      <w:proofErr w:type="gramStart"/>
-      <w:r>
-        <w:rPr>
-          <w:b/>
-          <w:color w:val="000000"/>
-          <w:sz w:val="22"/>
-          <w:szCs w:val="22"/>
-        </w:rPr>
-        <w:t>Utama :</w:t>
-      </w:r>
-      <w:proofErr w:type="gramEnd"/>
+        <w:t xml:space="preserve"> Utama :</w:t>
+      </w:r>
     </w:p>
     <w:p>
       <w:pPr>
@@ -29335,7 +29266,6 @@
         </w:rPr>
       </w:pPr>
       <w:proofErr w:type="spellStart"/>
-      <w:proofErr w:type="gramStart"/>
       <w:r>
         <w:rPr>
           <w:b/>
@@ -29355,7 +29285,6 @@
         </w:rPr>
         <w:t xml:space="preserve"> :</w:t>
       </w:r>
-      <w:proofErr w:type="gramEnd"/>
     </w:p>
     <w:p>
       <w:pPr>
@@ -31943,19 +31872,8 @@
           <w:sz w:val="22"/>
           <w:szCs w:val="22"/>
         </w:rPr>
-        <w:t xml:space="preserve"> </w:t>
-      </w:r>
-      <w:proofErr w:type="gramStart"/>
-      <w:r>
-        <w:rPr>
-          <w:b/>
-          <w:color w:val="000000"/>
-          <w:sz w:val="22"/>
-          <w:szCs w:val="22"/>
-        </w:rPr>
-        <w:t>GUI :</w:t>
-      </w:r>
-      <w:proofErr w:type="gramEnd"/>
+        <w:t xml:space="preserve"> GUI :</w:t>
+      </w:r>
     </w:p>
     <w:p>
       <w:pPr>
@@ -32023,7 +31941,6 @@
         <w:t xml:space="preserve"> </w:t>
       </w:r>
       <w:proofErr w:type="spellStart"/>
-      <w:proofErr w:type="gramStart"/>
       <w:r>
         <w:rPr>
           <w:b/>
@@ -32043,7 +31960,6 @@
         </w:rPr>
         <w:t xml:space="preserve"> :</w:t>
       </w:r>
-      <w:proofErr w:type="gramEnd"/>
     </w:p>
     <w:p>
       <w:pPr>
@@ -35891,18 +35807,11 @@
           <w:right w:val="nil"/>
           <w:between w:val="nil"/>
         </w:pBdr>
-        <w:ind w:firstLine="284"/>
         <w:jc w:val="both"/>
         <w:rPr>
           <w:color w:val="000000"/>
         </w:rPr>
       </w:pPr>
-      <w:r>
-        <w:rPr>
-          <w:color w:val="000000"/>
-        </w:rPr>
-        <w:t>Include links to the code repository, version control, and change logs.</w:t>
-      </w:r>
     </w:p>
     <w:p>
       <w:pPr>

</xml_diff>